<commit_message>
Adding contact us page and additional css to wwr
</commit_message>
<xml_diff>
--- a/Personal site information.docx
+++ b/Personal site information.docx
@@ -70,7 +70,15 @@
     </w:p>
     <w:p>
       <w:r>
-        <w:t xml:space="preserve">I will lay it out in very simple terms—"explain like I’m five”.  The language will be casual so they feel welcomed and comfortable. I won’t talk to them like they need to be a genealogist. Hopefully remove the intimidation. </w:t>
+        <w:t xml:space="preserve">I will lay it out in very simple terms—"explain like I’m five”.  The language will be </w:t>
+      </w:r>
+      <w:proofErr w:type="gramStart"/>
+      <w:r>
+        <w:t>casual</w:t>
+      </w:r>
+      <w:proofErr w:type="gramEnd"/>
+      <w:r>
+        <w:t xml:space="preserve"> so they feel welcomed and comfortable. I won’t talk to them like they need to be a genealogist. Hopefully remove the intimidation. </w:t>
       </w:r>
     </w:p>
     <w:p/>
@@ -237,8 +245,13 @@
       </w:r>
       <w:proofErr w:type="spellEnd"/>
       <w:r>
-        <w:t xml:space="preserve"> research- link to FS</w:t>
-      </w:r>
+        <w:t xml:space="preserve"> research- link to </w:t>
+      </w:r>
+      <w:proofErr w:type="gramStart"/>
+      <w:r>
+        <w:t>FS</w:t>
+      </w:r>
+      <w:proofErr w:type="gramEnd"/>
     </w:p>
     <w:p>
       <w:pPr>
@@ -321,7 +334,15 @@
         <w:t xml:space="preserve">but </w:t>
       </w:r>
       <w:r>
-        <w:t xml:space="preserve">the page will be customized to the ward and its needs. </w:t>
+        <w:t xml:space="preserve">the page will be customized to the </w:t>
+      </w:r>
+      <w:proofErr w:type="gramStart"/>
+      <w:r>
+        <w:t>ward</w:t>
+      </w:r>
+      <w:proofErr w:type="gramEnd"/>
+      <w:r>
+        <w:t xml:space="preserve"> and its needs. </w:t>
       </w:r>
       <w:r>
         <w:t xml:space="preserve">Another benefit is that all the links will be housed in one easy to access place. </w:t>
@@ -467,7 +488,7 @@
         <w:t>Getting</w:t>
       </w:r>
       <w:r>
-        <w:t xml:space="preserve"> started with your own family tree</w:t>
+        <w:t xml:space="preserve"> started </w:t>
       </w:r>
     </w:p>
     <w:p>
@@ -538,19 +559,7 @@
           <w:rPr>
             <w:rStyle w:val="Hyperlink"/>
           </w:rPr>
-          <w:t>https://www.familysearch.org/en/help/helpcenter/article/what-are-id</w:t>
-        </w:r>
-        <w:r>
-          <w:rPr>
-            <w:rStyle w:val="Hyperlink"/>
-          </w:rPr>
-          <w:t>-</w:t>
-        </w:r>
-        <w:r>
-          <w:rPr>
-            <w:rStyle w:val="Hyperlink"/>
-          </w:rPr>
-          <w:t>numbers-used-for-in-family-tree</w:t>
+          <w:t>https://www.familysearch.org/en/help/helpcenter/article/what-are-id-numbers-used-for-in-family-tree</w:t>
         </w:r>
       </w:hyperlink>
       <w:r>
@@ -711,16 +720,7 @@
         <w:t xml:space="preserve">Have you ever wished you could interview a deceased ancestor? In this life, we may not have the chance to do so face-to-face, but we can still tell their stories. </w:t>
       </w:r>
       <w:r>
-        <w:t>E</w:t>
-      </w:r>
-      <w:r>
-        <w:t>ven if they didn’t leave behind diaries or many personal records</w:t>
-      </w:r>
-      <w:r>
-        <w:t>, compiling the facts can create a sense of who they were and what their lives were like</w:t>
-      </w:r>
-      <w:r>
-        <w:t>.</w:t>
+        <w:t>Even if they didn’t leave behind diaries or many personal records, compiling the facts can create a sense of who they were and what their lives were like.</w:t>
       </w:r>
     </w:p>
     <w:p>
@@ -1133,7 +1133,21 @@
         <w:rPr>
           <w:rFonts w:cstheme="minorHAnsi"/>
         </w:rPr>
-        <w:t xml:space="preserve">Focus on the subject of the life sketch as much as possible. Don’t </w:t>
+        <w:t xml:space="preserve">Focus </w:t>
+      </w:r>
+      <w:proofErr w:type="gramStart"/>
+      <w:r>
+        <w:rPr>
+          <w:rFonts w:cstheme="minorHAnsi"/>
+        </w:rPr>
+        <w:t>on the subject of the</w:t>
+      </w:r>
+      <w:proofErr w:type="gramEnd"/>
+      <w:r>
+        <w:rPr>
+          <w:rFonts w:cstheme="minorHAnsi"/>
+        </w:rPr>
+        <w:t xml:space="preserve"> life sketch as much as possible. Don’t </w:t>
       </w:r>
       <w:r>
         <w:rPr>
@@ -1263,24 +1277,15 @@
         <w:t xml:space="preserve">lease submit any questions you have. The ward’s family history consultants will work to answer </w:t>
       </w:r>
       <w:r>
-        <w:t>the questions and share th</w:t>
-      </w:r>
-      <w:r>
-        <w:t>ose</w:t>
-      </w:r>
-      <w:r>
-        <w:t xml:space="preserve"> answers.</w:t>
-      </w:r>
-    </w:p>
-    <w:p>
-      <w:pPr>
-        <w:spacing w:line="360" w:lineRule="auto"/>
-      </w:pPr>
-      <w:r>
-        <w:t xml:space="preserve">Share your </w:t>
-      </w:r>
-      <w:r>
-        <w:t>experiences and testimonies</w:t>
+        <w:t>the questions and share those answers.</w:t>
+      </w:r>
+    </w:p>
+    <w:p>
+      <w:pPr>
+        <w:spacing w:line="360" w:lineRule="auto"/>
+      </w:pPr>
+      <w:r>
+        <w:t>Share your experiences and testimonies</w:t>
       </w:r>
       <w:r>
         <w:t xml:space="preserve">! </w:t>
@@ -1557,27 +1562,9 @@
   </w:abstractNum>
   <w:num w:numId="1" w16cid:durableId="412363312">
     <w:abstractNumId w:val="1"/>
-    <w:lvlOverride w:ilvl="0"/>
-    <w:lvlOverride w:ilvl="1"/>
-    <w:lvlOverride w:ilvl="2"/>
-    <w:lvlOverride w:ilvl="3"/>
-    <w:lvlOverride w:ilvl="4"/>
-    <w:lvlOverride w:ilvl="5"/>
-    <w:lvlOverride w:ilvl="6"/>
-    <w:lvlOverride w:ilvl="7"/>
-    <w:lvlOverride w:ilvl="8"/>
   </w:num>
   <w:num w:numId="2" w16cid:durableId="826869306">
     <w:abstractNumId w:val="0"/>
-    <w:lvlOverride w:ilvl="0"/>
-    <w:lvlOverride w:ilvl="1"/>
-    <w:lvlOverride w:ilvl="2"/>
-    <w:lvlOverride w:ilvl="3"/>
-    <w:lvlOverride w:ilvl="4"/>
-    <w:lvlOverride w:ilvl="5"/>
-    <w:lvlOverride w:ilvl="6"/>
-    <w:lvlOverride w:ilvl="7"/>
-    <w:lvlOverride w:ilvl="8"/>
   </w:num>
 </w:numbering>
 </file>

</xml_diff>